<commit_message>
Problem B writeup commit
</commit_message>
<xml_diff>
--- a/problem-sets/ps5/ps5_writeup.docx
+++ b/problem-sets/ps5/ps5_writeup.docx
@@ -450,6 +450,607 @@
         <w:t>Answer: I don’t think these graphs show very much supporting evidence, due to the low R^2 values, these linear models don’t seem to be a accurate representation of how the weather is increasing, but there certaintly are some upward trends. I believe that more data is needed before any conclusions could be made.</w:t>
       </w:r>
     </w:p>
+    <w:p>
+      <w:pPr>
+        <w:pStyle w:val="Normal"/>
+        <w:bidi w:val="0"/>
+        <w:jc w:val="start"/>
+        <w:rPr/>
+      </w:pPr>
+      <w:r>
+        <w:rPr/>
+      </w:r>
+    </w:p>
+    <w:p>
+      <w:pPr>
+        <w:pStyle w:val="Normal"/>
+        <w:bidi w:val="0"/>
+        <w:jc w:val="start"/>
+        <w:rPr/>
+      </w:pPr>
+      <w:r>
+        <w:rPr/>
+      </w:r>
+    </w:p>
+    <w:p>
+      <w:pPr>
+        <w:pStyle w:val="Normal"/>
+        <w:bidi w:val="0"/>
+        <w:jc w:val="start"/>
+        <w:rPr/>
+      </w:pPr>
+      <w:r>
+        <w:rPr/>
+      </w:r>
+    </w:p>
+    <w:p>
+      <w:pPr>
+        <w:pStyle w:val="Normal"/>
+        <w:bidi w:val="0"/>
+        <w:jc w:val="start"/>
+        <w:rPr/>
+      </w:pPr>
+      <w:r>
+        <w:rPr/>
+      </w:r>
+    </w:p>
+    <w:p>
+      <w:pPr>
+        <w:pStyle w:val="Normal"/>
+        <w:bidi w:val="0"/>
+        <w:jc w:val="start"/>
+        <w:rPr/>
+      </w:pPr>
+      <w:r>
+        <w:rPr/>
+      </w:r>
+    </w:p>
+    <w:p>
+      <w:pPr>
+        <w:pStyle w:val="Normal"/>
+        <w:bidi w:val="0"/>
+        <w:jc w:val="start"/>
+        <w:rPr/>
+      </w:pPr>
+      <w:r>
+        <w:rPr/>
+      </w:r>
+    </w:p>
+    <w:p>
+      <w:pPr>
+        <w:pStyle w:val="Normal"/>
+        <w:bidi w:val="0"/>
+        <w:jc w:val="start"/>
+        <w:rPr/>
+      </w:pPr>
+      <w:r>
+        <w:rPr/>
+      </w:r>
+    </w:p>
+    <w:p>
+      <w:pPr>
+        <w:pStyle w:val="Normal"/>
+        <w:bidi w:val="0"/>
+        <w:jc w:val="start"/>
+        <w:rPr/>
+      </w:pPr>
+      <w:r>
+        <w:rPr/>
+      </w:r>
+    </w:p>
+    <w:p>
+      <w:pPr>
+        <w:pStyle w:val="Normal"/>
+        <w:bidi w:val="0"/>
+        <w:jc w:val="start"/>
+        <w:rPr/>
+      </w:pPr>
+      <w:r>
+        <w:rPr/>
+      </w:r>
+    </w:p>
+    <w:p>
+      <w:pPr>
+        <w:pStyle w:val="Normal"/>
+        <w:bidi w:val="0"/>
+        <w:jc w:val="start"/>
+        <w:rPr/>
+      </w:pPr>
+      <w:r>
+        <w:rPr/>
+      </w:r>
+    </w:p>
+    <w:p>
+      <w:pPr>
+        <w:pStyle w:val="Normal"/>
+        <w:bidi w:val="0"/>
+        <w:jc w:val="start"/>
+        <w:rPr/>
+      </w:pPr>
+      <w:r>
+        <w:rPr/>
+      </w:r>
+    </w:p>
+    <w:p>
+      <w:pPr>
+        <w:pStyle w:val="Normal"/>
+        <w:bidi w:val="0"/>
+        <w:jc w:val="start"/>
+        <w:rPr/>
+      </w:pPr>
+      <w:r>
+        <w:rPr/>
+      </w:r>
+    </w:p>
+    <w:p>
+      <w:pPr>
+        <w:pStyle w:val="Normal"/>
+        <w:bidi w:val="0"/>
+        <w:jc w:val="start"/>
+        <w:rPr/>
+      </w:pPr>
+      <w:r>
+        <w:rPr/>
+      </w:r>
+    </w:p>
+    <w:p>
+      <w:pPr>
+        <w:pStyle w:val="Normal"/>
+        <w:bidi w:val="0"/>
+        <w:jc w:val="start"/>
+        <w:rPr/>
+      </w:pPr>
+      <w:r>
+        <w:rPr/>
+      </w:r>
+    </w:p>
+    <w:p>
+      <w:pPr>
+        <w:pStyle w:val="Normal"/>
+        <w:bidi w:val="0"/>
+        <w:jc w:val="start"/>
+        <w:rPr/>
+      </w:pPr>
+      <w:r>
+        <w:rPr/>
+      </w:r>
+    </w:p>
+    <w:p>
+      <w:pPr>
+        <w:pStyle w:val="Normal"/>
+        <w:bidi w:val="0"/>
+        <w:jc w:val="start"/>
+        <w:rPr/>
+      </w:pPr>
+      <w:r>
+        <w:rPr/>
+      </w:r>
+    </w:p>
+    <w:p>
+      <w:pPr>
+        <w:pStyle w:val="Normal"/>
+        <w:bidi w:val="0"/>
+        <w:jc w:val="start"/>
+        <w:rPr/>
+      </w:pPr>
+      <w:r>
+        <w:rPr/>
+      </w:r>
+    </w:p>
+    <w:p>
+      <w:pPr>
+        <w:pStyle w:val="Normal"/>
+        <w:bidi w:val="0"/>
+        <w:jc w:val="start"/>
+        <w:rPr/>
+      </w:pPr>
+      <w:r>
+        <w:rPr/>
+      </w:r>
+    </w:p>
+    <w:p>
+      <w:pPr>
+        <w:pStyle w:val="Normal"/>
+        <w:bidi w:val="0"/>
+        <w:jc w:val="start"/>
+        <w:rPr/>
+      </w:pPr>
+      <w:r>
+        <w:rPr/>
+      </w:r>
+    </w:p>
+    <w:p>
+      <w:pPr>
+        <w:pStyle w:val="Normal"/>
+        <w:bidi w:val="0"/>
+        <w:jc w:val="start"/>
+        <w:rPr/>
+      </w:pPr>
+      <w:r>
+        <w:rPr/>
+      </w:r>
+    </w:p>
+    <w:p>
+      <w:pPr>
+        <w:pStyle w:val="Normal"/>
+        <w:bidi w:val="0"/>
+        <w:jc w:val="start"/>
+        <w:rPr/>
+      </w:pPr>
+      <w:r>
+        <w:rPr/>
+      </w:r>
+    </w:p>
+    <w:p>
+      <w:pPr>
+        <w:pStyle w:val="Normal"/>
+        <w:bidi w:val="0"/>
+        <w:jc w:val="start"/>
+        <w:rPr/>
+      </w:pPr>
+      <w:r>
+        <w:rPr/>
+      </w:r>
+    </w:p>
+    <w:p>
+      <w:pPr>
+        <w:pStyle w:val="Normal"/>
+        <w:bidi w:val="0"/>
+        <w:jc w:val="start"/>
+        <w:rPr/>
+      </w:pPr>
+      <w:r>
+        <w:rPr/>
+      </w:r>
+    </w:p>
+    <w:p>
+      <w:pPr>
+        <w:pStyle w:val="Normal"/>
+        <w:bidi w:val="0"/>
+        <w:jc w:val="center"/>
+        <w:rPr/>
+      </w:pPr>
+      <w:r>
+        <w:drawing>
+          <wp:anchor behindDoc="0" distT="0" distB="0" distL="0" distR="0" simplePos="0" locked="0" layoutInCell="0" allowOverlap="1" relativeHeight="4">
+            <wp:simplePos x="0" y="0"/>
+            <wp:positionH relativeFrom="column">
+              <wp:align>center</wp:align>
+            </wp:positionH>
+            <wp:positionV relativeFrom="paragraph">
+              <wp:posOffset>635</wp:posOffset>
+            </wp:positionV>
+            <wp:extent cx="3956685" cy="2967355"/>
+            <wp:effectExtent l="0" t="0" r="0" b="0"/>
+            <wp:wrapSquare wrapText="largest"/>
+            <wp:docPr id="3" name="Image3" descr="" title=""/>
+            <wp:cNvGraphicFramePr>
+              <a:graphicFrameLocks xmlns:a="http://schemas.openxmlformats.org/drawingml/2006/main" noChangeAspect="1"/>
+            </wp:cNvGraphicFramePr>
+            <a:graphic xmlns:a="http://schemas.openxmlformats.org/drawingml/2006/main">
+              <a:graphicData uri="http://schemas.openxmlformats.org/drawingml/2006/picture">
+                <pic:pic xmlns:pic="http://schemas.openxmlformats.org/drawingml/2006/picture">
+                  <pic:nvPicPr>
+                    <pic:cNvPr id="3" name="Image3" descr="" title=""/>
+                    <pic:cNvPicPr>
+                      <a:picLocks noChangeAspect="1" noChangeArrowheads="1"/>
+                    </pic:cNvPicPr>
+                  </pic:nvPicPr>
+                  <pic:blipFill>
+                    <a:blip r:embed="rId4"/>
+                    <a:stretch>
+                      <a:fillRect/>
+                    </a:stretch>
+                  </pic:blipFill>
+                  <pic:spPr bwMode="auto">
+                    <a:xfrm>
+                      <a:off x="0" y="0"/>
+                      <a:ext cx="3956685" cy="2967355"/>
+                    </a:xfrm>
+                    <a:prstGeom prst="rect">
+                      <a:avLst/>
+                    </a:prstGeom>
+                  </pic:spPr>
+                </pic:pic>
+              </a:graphicData>
+            </a:graphic>
+          </wp:anchor>
+        </w:drawing>
+      </w:r>
+      <w:r>
+        <w:rPr/>
+        <w:br/>
+        <w:br/>
+        <w:br/>
+        <w:br/>
+        <w:br/>
+        <w:br/>
+        <w:br/>
+        <w:br/>
+        <w:br/>
+        <w:br/>
+        <w:br/>
+        <w:br/>
+        <w:br/>
+        <w:br/>
+        <w:br/>
+        <w:br/>
+        <w:br/>
+      </w:r>
+    </w:p>
+    <w:p>
+      <w:pPr>
+        <w:pStyle w:val="Normal"/>
+        <w:bidi w:val="0"/>
+        <w:jc w:val="center"/>
+        <w:rPr/>
+      </w:pPr>
+      <w:r>
+        <w:rPr/>
+        <w:t>Figure B</w:t>
+      </w:r>
+    </w:p>
+    <w:p>
+      <w:pPr>
+        <w:pStyle w:val="Normal"/>
+        <w:bidi w:val="0"/>
+        <w:jc w:val="center"/>
+        <w:rPr/>
+      </w:pPr>
+      <w:r>
+        <w:rPr/>
+      </w:r>
+    </w:p>
+    <w:p>
+      <w:pPr>
+        <w:pStyle w:val="Normal"/>
+        <w:bidi w:val="0"/>
+        <w:jc w:val="center"/>
+        <w:rPr/>
+      </w:pPr>
+      <w:r>
+        <w:rPr/>
+      </w:r>
+    </w:p>
+    <w:p>
+      <w:pPr>
+        <w:pStyle w:val="Normal"/>
+        <w:bidi w:val="0"/>
+        <w:jc w:val="start"/>
+        <w:rPr/>
+      </w:pPr>
+      <w:r>
+        <w:rPr/>
+      </w:r>
+    </w:p>
+    <w:p>
+      <w:pPr>
+        <w:pStyle w:val="Normal"/>
+        <w:bidi w:val="0"/>
+        <w:jc w:val="start"/>
+        <w:rPr/>
+      </w:pPr>
+      <w:r>
+        <w:rPr/>
+        <w:t>Question: How does this graph compare to the graphs from part A (i.e. in terms of the R^2 values, the fit of the resulting curves, and whether the graph supports/contradicts our claim about global warming)? Interpret the results.</w:t>
+      </w:r>
+    </w:p>
+    <w:p>
+      <w:pPr>
+        <w:pStyle w:val="Normal"/>
+        <w:bidi w:val="0"/>
+        <w:jc w:val="start"/>
+        <w:rPr/>
+      </w:pPr>
+      <w:r>
+        <w:rPr/>
+      </w:r>
+    </w:p>
+    <w:p>
+      <w:pPr>
+        <w:pStyle w:val="Normal"/>
+        <w:bidi w:val="0"/>
+        <w:jc w:val="start"/>
+        <w:rPr/>
+      </w:pPr>
+      <w:r>
+        <w:rPr/>
+      </w:r>
+    </w:p>
+    <w:p>
+      <w:pPr>
+        <w:pStyle w:val="Normal"/>
+        <w:bidi w:val="0"/>
+        <w:jc w:val="start"/>
+        <w:rPr/>
+      </w:pPr>
+      <w:r>
+        <w:rPr/>
+        <w:t>Answer: This graphy more closely represents linear growth, as seen by our better fit and higher R^2 value of the first degree model. This graph definitly supports the idea that the earths temperature is rising.</w:t>
+      </w:r>
+    </w:p>
+    <w:p>
+      <w:pPr>
+        <w:pStyle w:val="Normal"/>
+        <w:bidi w:val="0"/>
+        <w:jc w:val="start"/>
+        <w:rPr/>
+      </w:pPr>
+      <w:r>
+        <w:rPr/>
+      </w:r>
+    </w:p>
+    <w:p>
+      <w:pPr>
+        <w:pStyle w:val="Normal"/>
+        <w:bidi w:val="0"/>
+        <w:jc w:val="start"/>
+        <w:rPr/>
+      </w:pPr>
+      <w:r>
+        <w:rPr/>
+      </w:r>
+    </w:p>
+    <w:p>
+      <w:pPr>
+        <w:pStyle w:val="Normal"/>
+        <w:bidi w:val="0"/>
+        <w:jc w:val="start"/>
+        <w:rPr/>
+      </w:pPr>
+      <w:r>
+        <w:rPr/>
+        <w:t>Question: Why do you think this is the case?</w:t>
+      </w:r>
+    </w:p>
+    <w:p>
+      <w:pPr>
+        <w:pStyle w:val="Normal"/>
+        <w:bidi w:val="0"/>
+        <w:jc w:val="start"/>
+        <w:rPr/>
+      </w:pPr>
+      <w:r>
+        <w:rPr/>
+      </w:r>
+    </w:p>
+    <w:p>
+      <w:pPr>
+        <w:pStyle w:val="Normal"/>
+        <w:bidi w:val="0"/>
+        <w:jc w:val="start"/>
+        <w:rPr/>
+      </w:pPr>
+      <w:r>
+        <w:rPr/>
+      </w:r>
+    </w:p>
+    <w:p>
+      <w:pPr>
+        <w:pStyle w:val="Normal"/>
+        <w:bidi w:val="0"/>
+        <w:jc w:val="start"/>
+        <w:rPr/>
+      </w:pPr>
+      <w:r>
+        <w:rPr/>
+        <w:t>Answer: Well I don’t think that this is definitive proof and it makes me more curious to see this graph with larger sets of data, as in more cities, or perhaps more years.</w:t>
+      </w:r>
+    </w:p>
+    <w:p>
+      <w:pPr>
+        <w:pStyle w:val="Normal"/>
+        <w:bidi w:val="0"/>
+        <w:jc w:val="start"/>
+        <w:rPr/>
+      </w:pPr>
+      <w:r>
+        <w:rPr/>
+      </w:r>
+    </w:p>
+    <w:p>
+      <w:pPr>
+        <w:pStyle w:val="Normal"/>
+        <w:bidi w:val="0"/>
+        <w:jc w:val="start"/>
+        <w:rPr/>
+      </w:pPr>
+      <w:r>
+        <w:rPr/>
+      </w:r>
+    </w:p>
+    <w:p>
+      <w:pPr>
+        <w:pStyle w:val="Normal"/>
+        <w:bidi w:val="0"/>
+        <w:jc w:val="start"/>
+        <w:rPr/>
+      </w:pPr>
+      <w:r>
+        <w:rPr/>
+        <w:t>Question: How would we expect the results to differe if we used 3 different cities? What about 100 differentt cities?</w:t>
+      </w:r>
+    </w:p>
+    <w:p>
+      <w:pPr>
+        <w:pStyle w:val="Normal"/>
+        <w:bidi w:val="0"/>
+        <w:jc w:val="start"/>
+        <w:rPr/>
+      </w:pPr>
+      <w:r>
+        <w:rPr/>
+      </w:r>
+    </w:p>
+    <w:p>
+      <w:pPr>
+        <w:pStyle w:val="Normal"/>
+        <w:bidi w:val="0"/>
+        <w:jc w:val="start"/>
+        <w:rPr/>
+      </w:pPr>
+      <w:r>
+        <w:rPr/>
+      </w:r>
+    </w:p>
+    <w:p>
+      <w:pPr>
+        <w:pStyle w:val="Normal"/>
+        <w:bidi w:val="0"/>
+        <w:jc w:val="start"/>
+        <w:rPr/>
+      </w:pPr>
+      <w:r>
+        <w:rPr/>
+        <w:t>Answer: Im honestly not sure, I think three different cities would closely represent what we found in the first two figures, and I think in one hundred cities we would find more evidince of a rising average.</w:t>
+      </w:r>
+    </w:p>
+    <w:p>
+      <w:pPr>
+        <w:pStyle w:val="Normal"/>
+        <w:bidi w:val="0"/>
+        <w:jc w:val="start"/>
+        <w:rPr/>
+      </w:pPr>
+      <w:r>
+        <w:rPr/>
+      </w:r>
+    </w:p>
+    <w:p>
+      <w:pPr>
+        <w:pStyle w:val="Normal"/>
+        <w:bidi w:val="0"/>
+        <w:jc w:val="start"/>
+        <w:rPr/>
+      </w:pPr>
+      <w:r>
+        <w:rPr/>
+      </w:r>
+    </w:p>
+    <w:p>
+      <w:pPr>
+        <w:pStyle w:val="Normal"/>
+        <w:bidi w:val="0"/>
+        <w:jc w:val="start"/>
+        <w:rPr/>
+      </w:pPr>
+      <w:r>
+        <w:rPr/>
+        <w:t>Question: How would the results have changed if all 21 cities were in the same region of the United Sates (for ex., New England)?</w:t>
+      </w:r>
+    </w:p>
+    <w:p>
+      <w:pPr>
+        <w:pStyle w:val="Normal"/>
+        <w:bidi w:val="0"/>
+        <w:jc w:val="start"/>
+        <w:rPr/>
+      </w:pPr>
+      <w:r>
+        <w:rPr/>
+        <w:t>Answer: I think that the noise would probably be less, and would likely show a very linear graph.</w:t>
+      </w:r>
+    </w:p>
     <w:sectPr>
       <w:type w:val="nextPage"/>
       <w:pgSz w:w="12240" w:h="15840"/>
@@ -496,6 +1097,11 @@
       <w:szCs w:val="24"/>
       <w:lang w:val="en-US" w:eastAsia="zh-CN" w:bidi="hi-IN"/>
     </w:rPr>
+  </w:style>
+  <w:style w:type="character" w:styleId="NumberingSymbols">
+    <w:name w:val="Numbering Symbols"/>
+    <w:qFormat/>
+    <w:rPr/>
   </w:style>
   <w:style w:type="paragraph" w:styleId="Heading">
     <w:name w:val="Heading"/>

</xml_diff>